<commit_message>
solve challenge 1 and add some notes
</commit_message>
<xml_diff>
--- a/JS Notes.docx
+++ b/JS Notes.docx
@@ -225,6 +225,9 @@
         </w:rPr>
       </w:pPr>
       <w:r>
+        <w:rPr>
+          <w:noProof/>
+        </w:rPr>
         <w:drawing>
           <wp:inline distT="0" distB="0" distL="0" distR="0" wp14:anchorId="16509B54" wp14:editId="2D6394CC">
             <wp:extent cx="3429000" cy="2186354"/>
@@ -403,7 +406,41 @@
         <w:rPr>
           <w:color w:val="525252" w:themeColor="accent3" w:themeShade="80"/>
         </w:rPr>
-        <w:t>it’s a special case of expression function (added in ES6), It’s easy and faster for one line function. Example:</w:t>
+        <w:t xml:space="preserve">it’s a special case of expression function (added in ES6), It’s easy and faster for one line function. </w:t>
+      </w:r>
+    </w:p>
+    <w:p>
+      <w:pPr>
+        <w:pStyle w:val="ListParagraph"/>
+        <w:rPr>
+          <w:color w:val="525252" w:themeColor="accent3" w:themeShade="80"/>
+        </w:rPr>
+      </w:pPr>
+      <w:r>
+        <w:rPr>
+          <w:color w:val="525252" w:themeColor="accent3" w:themeShade="80"/>
+        </w:rPr>
+        <w:t>It doesn’t have arguments object or this keyword.</w:t>
+      </w:r>
+    </w:p>
+    <w:p>
+      <w:pPr>
+        <w:pStyle w:val="ListParagraph"/>
+        <w:rPr>
+          <w:color w:val="525252" w:themeColor="accent3" w:themeShade="80"/>
+        </w:rPr>
+      </w:pPr>
+      <w:r>
+        <w:rPr>
+          <w:color w:val="525252" w:themeColor="accent3" w:themeShade="80"/>
+        </w:rPr>
+        <w:t>Example</w:t>
+      </w:r>
+      <w:r>
+        <w:rPr>
+          <w:color w:val="525252" w:themeColor="accent3" w:themeShade="80"/>
+        </w:rPr>
+        <w:t>:</w:t>
       </w:r>
     </w:p>
     <w:p>
@@ -464,7 +501,6 @@
         </w:drawing>
       </w:r>
     </w:p>
-    <w:p/>
     <w:p>
       <w:pPr>
         <w:pStyle w:val="Heading2"/>
@@ -969,6 +1005,65 @@
                     <a:xfrm>
                       <a:off x="0" y="0"/>
                       <a:ext cx="5943600" cy="3190459"/>
+                    </a:xfrm>
+                    <a:prstGeom prst="rect">
+                      <a:avLst/>
+                    </a:prstGeom>
+                  </pic:spPr>
+                </pic:pic>
+              </a:graphicData>
+            </a:graphic>
+          </wp:inline>
+        </w:drawing>
+      </w:r>
+    </w:p>
+    <w:p>
+      <w:pPr>
+        <w:pStyle w:val="ListParagraph"/>
+      </w:pPr>
+    </w:p>
+    <w:p>
+      <w:pPr>
+        <w:pStyle w:val="Heading2"/>
+      </w:pPr>
+      <w:r>
+        <w:t>Scope and scope chain</w:t>
+      </w:r>
+    </w:p>
+    <w:p>
+      <w:pPr>
+        <w:pStyle w:val="ListParagraph"/>
+        <w:numPr>
+          <w:ilvl w:val="0"/>
+          <w:numId w:val="2"/>
+        </w:numPr>
+      </w:pPr>
+      <w:r>
+        <w:drawing>
+          <wp:inline distT="0" distB="0" distL="0" distR="0" wp14:anchorId="39272B7B" wp14:editId="6EAE754A">
+            <wp:extent cx="5943600" cy="3277870"/>
+            <wp:effectExtent l="0" t="0" r="0" b="0"/>
+            <wp:docPr id="4" name="Picture 4" descr="Text, application&#10;&#10;Description automatically generated"/>
+            <wp:cNvGraphicFramePr>
+              <a:graphicFrameLocks xmlns:a="http://schemas.openxmlformats.org/drawingml/2006/main" noChangeAspect="1"/>
+            </wp:cNvGraphicFramePr>
+            <a:graphic xmlns:a="http://schemas.openxmlformats.org/drawingml/2006/main">
+              <a:graphicData uri="http://schemas.openxmlformats.org/drawingml/2006/picture">
+                <pic:pic xmlns:pic="http://schemas.openxmlformats.org/drawingml/2006/picture">
+                  <pic:nvPicPr>
+                    <pic:cNvPr id="4" name="Picture 4" descr="Text, application&#10;&#10;Description automatically generated"/>
+                    <pic:cNvPicPr/>
+                  </pic:nvPicPr>
+                  <pic:blipFill>
+                    <a:blip r:embed="rId14"/>
+                    <a:stretch>
+                      <a:fillRect/>
+                    </a:stretch>
+                  </pic:blipFill>
+                  <pic:spPr>
+                    <a:xfrm>
+                      <a:off x="0" y="0"/>
+                      <a:ext cx="5943600" cy="3277870"/>
                     </a:xfrm>
                     <a:prstGeom prst="rect">
                       <a:avLst/>

</xml_diff>

<commit_message>
add array loop note
</commit_message>
<xml_diff>
--- a/JS Notes.docx
+++ b/JS Notes.docx
@@ -451,6 +451,7 @@
         <w:rPr>
           <w:noProof/>
         </w:rPr>
+        <w:lastRenderedPageBreak/>
         <w:drawing>
           <wp:inline distT="0" distB="0" distL="0" distR="0" wp14:anchorId="1EF4369A" wp14:editId="19DF869E">
             <wp:extent cx="5735782" cy="2636901"/>
@@ -621,6 +622,7 @@
         <w:rPr>
           <w:color w:val="1F3864" w:themeColor="accent1" w:themeShade="80"/>
         </w:rPr>
+        <w:lastRenderedPageBreak/>
         <w:t>Basic array methods</w:t>
       </w:r>
     </w:p>
@@ -810,6 +812,7 @@
         <w:rPr>
           <w:color w:val="525252" w:themeColor="accent3" w:themeShade="80"/>
         </w:rPr>
+        <w:lastRenderedPageBreak/>
         <w:t>Brackets notation: It can access the value by name and accepts expressions.</w:t>
       </w:r>
       <w:r>
@@ -1027,6 +1030,7 @@
         <w:pStyle w:val="Heading2"/>
       </w:pPr>
       <w:r>
+        <w:lastRenderedPageBreak/>
         <w:t>Scope and scope chain</w:t>
       </w:r>
     </w:p>
@@ -1039,6 +1043,9 @@
         </w:numPr>
       </w:pPr>
       <w:r>
+        <w:rPr>
+          <w:noProof/>
+        </w:rPr>
         <w:drawing>
           <wp:inline distT="0" distB="0" distL="0" distR="0" wp14:anchorId="39272B7B" wp14:editId="6EAE754A">
             <wp:extent cx="5943600" cy="3277870"/>
@@ -1064,6 +1071,69 @@
                     <a:xfrm>
                       <a:off x="0" y="0"/>
                       <a:ext cx="5943600" cy="3277870"/>
+                    </a:xfrm>
+                    <a:prstGeom prst="rect">
+                      <a:avLst/>
+                    </a:prstGeom>
+                  </pic:spPr>
+                </pic:pic>
+              </a:graphicData>
+            </a:graphic>
+          </wp:inline>
+        </w:drawing>
+      </w:r>
+    </w:p>
+    <w:p>
+      <w:pPr>
+        <w:pStyle w:val="Heading2"/>
+      </w:pPr>
+      <w:r>
+        <w:t>Loop</w:t>
+      </w:r>
+    </w:p>
+    <w:p>
+      <w:pPr>
+        <w:pStyle w:val="ListParagraph"/>
+        <w:numPr>
+          <w:ilvl w:val="0"/>
+          <w:numId w:val="2"/>
+        </w:numPr>
+      </w:pPr>
+      <w:r>
+        <w:rPr>
+          <w:noProof/>
+        </w:rPr>
+        <w:drawing>
+          <wp:inline distT="0" distB="0" distL="0" distR="0" wp14:anchorId="293CE9A4" wp14:editId="2B48A4E1">
+            <wp:extent cx="5943600" cy="1700530"/>
+            <wp:effectExtent l="0" t="0" r="0" b="0"/>
+            <wp:docPr id="5" name="Picture 5" descr="Text&#10;&#10;Description automatically generated"/>
+            <wp:cNvGraphicFramePr>
+              <a:graphicFrameLocks xmlns:a="http://schemas.openxmlformats.org/drawingml/2006/main" noChangeAspect="1"/>
+            </wp:cNvGraphicFramePr>
+            <a:graphic xmlns:a="http://schemas.openxmlformats.org/drawingml/2006/main">
+              <a:graphicData uri="http://schemas.openxmlformats.org/drawingml/2006/picture">
+                <pic:pic xmlns:pic="http://schemas.openxmlformats.org/drawingml/2006/picture">
+                  <pic:nvPicPr>
+                    <pic:cNvPr id="5" name="Picture 5" descr="Text&#10;&#10;Description automatically generated"/>
+                    <pic:cNvPicPr/>
+                  </pic:nvPicPr>
+                  <pic:blipFill>
+                    <a:blip r:embed="rId15">
+                      <a:extLst>
+                        <a:ext uri="{28A0092B-C50C-407E-A947-70E740481C1C}">
+                          <a14:useLocalDpi xmlns:a14="http://schemas.microsoft.com/office/drawing/2010/main" val="0"/>
+                        </a:ext>
+                      </a:extLst>
+                    </a:blip>
+                    <a:stretch>
+                      <a:fillRect/>
+                    </a:stretch>
+                  </pic:blipFill>
+                  <pic:spPr>
+                    <a:xfrm>
+                      <a:off x="0" y="0"/>
+                      <a:ext cx="5943600" cy="1700530"/>
                     </a:xfrm>
                     <a:prstGeom prst="rect">
                       <a:avLst/>

</xml_diff>

<commit_message>
add more notes about containers
</commit_message>
<xml_diff>
--- a/JS Notes.docx
+++ b/JS Notes.docx
@@ -1147,7 +1147,49 @@
         <w:pStyle w:val="Heading2"/>
       </w:pPr>
       <w:r>
-        <w:t>Containers</w:t>
+        <w:t>Container</w:t>
+      </w:r>
+      <w:r>
+        <w:t xml:space="preserve"> </w:t>
+      </w:r>
+    </w:p>
+    <w:p>
+      <w:r>
+        <w:drawing>
+          <wp:inline distT="0" distB="0" distL="0" distR="0" wp14:anchorId="28CB8EA2" wp14:editId="1E265363">
+            <wp:extent cx="6804660" cy="3817443"/>
+            <wp:effectExtent l="0" t="0" r="0" b="0"/>
+            <wp:docPr id="17" name="Picture 17" descr="Graphical user interface, website&#10;&#10;Description automatically generated"/>
+            <wp:cNvGraphicFramePr>
+              <a:graphicFrameLocks xmlns:a="http://schemas.openxmlformats.org/drawingml/2006/main" noChangeAspect="1"/>
+            </wp:cNvGraphicFramePr>
+            <a:graphic xmlns:a="http://schemas.openxmlformats.org/drawingml/2006/main">
+              <a:graphicData uri="http://schemas.openxmlformats.org/drawingml/2006/picture">
+                <pic:pic xmlns:pic="http://schemas.openxmlformats.org/drawingml/2006/picture">
+                  <pic:nvPicPr>
+                    <pic:cNvPr id="17" name="Picture 17" descr="Graphical user interface, website&#10;&#10;Description automatically generated"/>
+                    <pic:cNvPicPr/>
+                  </pic:nvPicPr>
+                  <pic:blipFill>
+                    <a:blip r:embed="rId16"/>
+                    <a:stretch>
+                      <a:fillRect/>
+                    </a:stretch>
+                  </pic:blipFill>
+                  <pic:spPr>
+                    <a:xfrm>
+                      <a:off x="0" y="0"/>
+                      <a:ext cx="6841871" cy="3838319"/>
+                    </a:xfrm>
+                    <a:prstGeom prst="rect">
+                      <a:avLst/>
+                    </a:prstGeom>
+                  </pic:spPr>
+                </pic:pic>
+              </a:graphicData>
+            </a:graphic>
+          </wp:inline>
+        </w:drawing>
       </w:r>
     </w:p>
     <w:p>
@@ -1197,7 +1239,7 @@
                     <pic:cNvPicPr/>
                   </pic:nvPicPr>
                   <pic:blipFill>
-                    <a:blip r:embed="rId16" cstate="print">
+                    <a:blip r:embed="rId17" cstate="print">
                       <a:extLst>
                         <a:ext uri="{28A0092B-C50C-407E-A947-70E740481C1C}">
                           <a14:useLocalDpi xmlns:a14="http://schemas.microsoft.com/office/drawing/2010/main" val="0"/>
@@ -1224,6 +1266,136 @@
         </w:drawing>
       </w:r>
     </w:p>
+    <w:p>
+      <w:pPr>
+        <w:pStyle w:val="Heading3"/>
+      </w:pPr>
+      <w:r>
+        <w:tab/>
+        <w:t>Maps:</w:t>
+      </w:r>
+    </w:p>
+    <w:p>
+      <w:pPr>
+        <w:ind w:left="720"/>
+      </w:pPr>
+      <w:r>
+        <w:tab/>
+        <w:t xml:space="preserve">Its anther data structure much like objects but the difference that it </w:t>
+      </w:r>
+      <w:proofErr w:type="gramStart"/>
+      <w:r>
+        <w:t>accept</w:t>
+      </w:r>
+      <w:proofErr w:type="gramEnd"/>
+      <w:r>
+        <w:t xml:space="preserve"> any type of keys even an object or array</w:t>
+      </w:r>
+      <w:r>
+        <w:t>.</w:t>
+      </w:r>
+      <w:r>
+        <w:t xml:space="preserve"> Initialize </w:t>
+      </w:r>
+    </w:p>
+    <w:p>
+      <w:r>
+        <w:rPr>
+          <w:noProof/>
+        </w:rPr>
+        <w:drawing>
+          <wp:inline distT="0" distB="0" distL="0" distR="0" wp14:anchorId="5A806F21" wp14:editId="53952391">
+            <wp:extent cx="6694805" cy="4579620"/>
+            <wp:effectExtent l="0" t="0" r="0" b="0"/>
+            <wp:docPr id="13" name="Picture 13" descr="Text&#10;&#10;Description automatically generated"/>
+            <wp:cNvGraphicFramePr>
+              <a:graphicFrameLocks xmlns:a="http://schemas.openxmlformats.org/drawingml/2006/main" noChangeAspect="1"/>
+            </wp:cNvGraphicFramePr>
+            <a:graphic xmlns:a="http://schemas.openxmlformats.org/drawingml/2006/main">
+              <a:graphicData uri="http://schemas.openxmlformats.org/drawingml/2006/picture">
+                <pic:pic xmlns:pic="http://schemas.openxmlformats.org/drawingml/2006/picture">
+                  <pic:nvPicPr>
+                    <pic:cNvPr id="13" name="Picture 13" descr="Text&#10;&#10;Description automatically generated"/>
+                    <pic:cNvPicPr/>
+                  </pic:nvPicPr>
+                  <pic:blipFill>
+                    <a:blip r:embed="rId18" cstate="print">
+                      <a:extLst>
+                        <a:ext uri="{28A0092B-C50C-407E-A947-70E740481C1C}">
+                          <a14:useLocalDpi xmlns:a14="http://schemas.microsoft.com/office/drawing/2010/main" val="0"/>
+                        </a:ext>
+                      </a:extLst>
+                    </a:blip>
+                    <a:stretch>
+                      <a:fillRect/>
+                    </a:stretch>
+                  </pic:blipFill>
+                  <pic:spPr>
+                    <a:xfrm>
+                      <a:off x="0" y="0"/>
+                      <a:ext cx="6729223" cy="4603164"/>
+                    </a:xfrm>
+                    <a:prstGeom prst="rect">
+                      <a:avLst/>
+                    </a:prstGeom>
+                  </pic:spPr>
+                </pic:pic>
+              </a:graphicData>
+            </a:graphic>
+          </wp:inline>
+        </w:drawing>
+      </w:r>
+    </w:p>
+    <w:p>
+      <w:r>
+        <w:rPr>
+          <w:noProof/>
+        </w:rPr>
+        <w:drawing>
+          <wp:inline distT="0" distB="0" distL="0" distR="0" wp14:anchorId="21EA3405" wp14:editId="4032C963">
+            <wp:extent cx="5943600" cy="6783070"/>
+            <wp:effectExtent l="0" t="0" r="0" b="0"/>
+            <wp:docPr id="14" name="Picture 14" descr="Text&#10;&#10;Description automatically generated"/>
+            <wp:cNvGraphicFramePr>
+              <a:graphicFrameLocks xmlns:a="http://schemas.openxmlformats.org/drawingml/2006/main" noChangeAspect="1"/>
+            </wp:cNvGraphicFramePr>
+            <a:graphic xmlns:a="http://schemas.openxmlformats.org/drawingml/2006/main">
+              <a:graphicData uri="http://schemas.openxmlformats.org/drawingml/2006/picture">
+                <pic:pic xmlns:pic="http://schemas.openxmlformats.org/drawingml/2006/picture">
+                  <pic:nvPicPr>
+                    <pic:cNvPr id="14" name="Picture 14" descr="Text&#10;&#10;Description automatically generated"/>
+                    <pic:cNvPicPr/>
+                  </pic:nvPicPr>
+                  <pic:blipFill>
+                    <a:blip r:embed="rId19">
+                      <a:extLst>
+                        <a:ext uri="{28A0092B-C50C-407E-A947-70E740481C1C}">
+                          <a14:useLocalDpi xmlns:a14="http://schemas.microsoft.com/office/drawing/2010/main" val="0"/>
+                        </a:ext>
+                      </a:extLst>
+                    </a:blip>
+                    <a:stretch>
+                      <a:fillRect/>
+                    </a:stretch>
+                  </pic:blipFill>
+                  <pic:spPr>
+                    <a:xfrm>
+                      <a:off x="0" y="0"/>
+                      <a:ext cx="5943600" cy="6783070"/>
+                    </a:xfrm>
+                    <a:prstGeom prst="rect">
+                      <a:avLst/>
+                    </a:prstGeom>
+                  </pic:spPr>
+                </pic:pic>
+              </a:graphicData>
+            </a:graphic>
+          </wp:inline>
+        </w:drawing>
+      </w:r>
+    </w:p>
+    <w:p/>
+    <w:p/>
     <w:p/>
     <w:p/>
     <w:p/>

</xml_diff>